<commit_message>
finished SRS and acceptance test
</commit_message>
<xml_diff>
--- a/docs/acceptance test v2.docx
+++ b/docs/acceptance test v2.docx
@@ -196,6 +196,35 @@
           <w:p/>
         </w:tc>
       </w:tr>
+      <w:tr>
+        <w:trPr>
+          <w:trHeight w:val="1481"/>
+        </w:trPr>
+        <w:tc>
+          <w:tcPr>
+            <w:tcW w:w="3116" w:type="dxa"/>
+          </w:tcPr>
+          <w:p>
+            <w:r>
+              <w:t>The form is easy to understand and fill out</w:t>
+            </w:r>
+            <w:bookmarkStart w:id="0" w:name="_GoBack"/>
+            <w:bookmarkEnd w:id="0"/>
+          </w:p>
+        </w:tc>
+        <w:tc>
+          <w:tcPr>
+            <w:tcW w:w="3117" w:type="dxa"/>
+          </w:tcPr>
+          <w:p/>
+        </w:tc>
+        <w:tc>
+          <w:tcPr>
+            <w:tcW w:w="3117" w:type="dxa"/>
+          </w:tcPr>
+          <w:p/>
+        </w:tc>
+      </w:tr>
     </w:tbl>
     <w:p>
       <w:pPr>
@@ -207,8 +236,6 @@
       <w:r>
         <w:t xml:space="preserve"> version 2</w:t>
       </w:r>
-      <w:bookmarkStart w:id="0" w:name="_GoBack"/>
-      <w:bookmarkEnd w:id="0"/>
     </w:p>
     <w:sectPr>
       <w:pgSz w:w="12240" w:h="15840"/>

</xml_diff>